<commit_message>
update links and system flow info
</commit_message>
<xml_diff>
--- a/Project Resources.docx
+++ b/Project Resources.docx
@@ -79,21 +79,7 @@
         <w:rPr>
           <w:lang w:val="en-US"/>
         </w:rPr>
-        <w:t xml:space="preserve">Transformers </w:t>
-      </w:r>
-      <w:proofErr w:type="spellStart"/>
-      <w:r>
-        <w:rPr>
-          <w:lang w:val="en-US"/>
-        </w:rPr>
-        <w:t>indepth</w:t>
-      </w:r>
-      <w:proofErr w:type="spellEnd"/>
-      <w:r>
-        <w:rPr>
-          <w:lang w:val="en-US"/>
-        </w:rPr>
-        <w:t xml:space="preserve"> intuition by Krish Naik</w:t>
+        <w:t>Transformers indepth intuition by Krish Naik</w:t>
       </w:r>
     </w:p>
     <w:p>
@@ -218,21 +204,7 @@
         <w:rPr>
           <w:lang w:val="en-US"/>
         </w:rPr>
-        <w:t xml:space="preserve"> NER task using </w:t>
-      </w:r>
-      <w:proofErr w:type="spellStart"/>
-      <w:r>
-        <w:rPr>
-          <w:lang w:val="en-US"/>
-        </w:rPr>
-        <w:t>BiLSTM</w:t>
-      </w:r>
-      <w:proofErr w:type="spellEnd"/>
-      <w:r>
-        <w:rPr>
-          <w:lang w:val="en-US"/>
-        </w:rPr>
-        <w:t xml:space="preserve"> CRF model </w:t>
+        <w:t xml:space="preserve"> NER task using BiLSTM CRF model </w:t>
       </w:r>
     </w:p>
     <w:p>
@@ -272,6 +244,18 @@
         </w:rPr>
         <w:t>BERT</w:t>
       </w:r>
+      <w:r>
+        <w:rPr>
+          <w:lang w:val="en-US"/>
+        </w:rPr>
+        <w:t>: best model for language understanding, trained on two artificial tasks Mask modlelling and Next sentence prediction.</w:t>
+      </w:r>
+      <w:r>
+        <w:rPr>
+          <w:lang w:val="en-US"/>
+        </w:rPr>
+        <w:t xml:space="preserve">(input:word embeddings , tokenizer used here is wordpiece) </w:t>
+      </w:r>
     </w:p>
     <w:p>
       <w:pPr>
@@ -284,14 +268,24 @@
           <w:lang w:val="en-US"/>
         </w:rPr>
       </w:pPr>
-      <w:proofErr w:type="spellStart"/>
       <w:r>
         <w:rPr>
           <w:lang w:val="en-US"/>
         </w:rPr>
         <w:t>RoBERTa</w:t>
       </w:r>
-      <w:proofErr w:type="spellEnd"/>
+      <w:r>
+        <w:rPr>
+          <w:lang w:val="en-US"/>
+        </w:rPr>
+        <w:t>: (Robustly optimized BERT pretraining approach) : changed mask modelling task of BERT from static to dynamic masks.</w:t>
+      </w:r>
+      <w:r>
+        <w:rPr>
+          <w:lang w:val="en-US"/>
+        </w:rPr>
+        <w:t>(tokenizer used is byteEncoder)</w:t>
+      </w:r>
     </w:p>
     <w:p>
       <w:pPr>
@@ -310,6 +304,12 @@
         </w:rPr>
         <w:t>GPT3</w:t>
       </w:r>
+      <w:r>
+        <w:rPr>
+          <w:lang w:val="en-US"/>
+        </w:rPr>
+        <w:t xml:space="preserve">: decoders </w:t>
+      </w:r>
     </w:p>
     <w:p>
       <w:pPr>
@@ -376,19 +376,11 @@
           <w:lang w:val="en-US"/>
         </w:rPr>
       </w:pPr>
-      <w:proofErr w:type="spellStart"/>
-      <w:r>
-        <w:rPr>
-          <w:lang w:val="en-US"/>
-        </w:rPr>
-        <w:t>BiLSTM</w:t>
-      </w:r>
-      <w:proofErr w:type="spellEnd"/>
-      <w:r>
-        <w:rPr>
-          <w:lang w:val="en-US"/>
-        </w:rPr>
-        <w:t>-CRF</w:t>
+      <w:r>
+        <w:rPr>
+          <w:lang w:val="en-US"/>
+        </w:rPr>
+        <w:t>BiLSTM-CRF</w:t>
       </w:r>
     </w:p>
     <w:p>
@@ -424,21 +416,13 @@
         <w:rPr>
           <w:lang w:val="en-US"/>
         </w:rPr>
-        <w:t xml:space="preserve">Spacy </w:t>
-      </w:r>
-      <w:proofErr w:type="gramStart"/>
-      <w:r>
-        <w:rPr>
-          <w:lang w:val="en-US"/>
-        </w:rPr>
-        <w:t>( dependency</w:t>
-      </w:r>
-      <w:proofErr w:type="gramEnd"/>
-      <w:r>
-        <w:rPr>
-          <w:lang w:val="en-US"/>
-        </w:rPr>
-        <w:t xml:space="preserve"> parsing models)</w:t>
+        <w:t>Spacy ( dependency parsing models)</w:t>
+      </w:r>
+      <w:r>
+        <w:rPr>
+          <w:lang w:val="en-US"/>
+        </w:rPr>
+        <w:t>: used for NER and it’s application smainly for information extraction from documents.</w:t>
       </w:r>
     </w:p>
     <w:p>
@@ -459,35 +443,7 @@
         <w:rPr>
           <w:lang w:val="en-US"/>
         </w:rPr>
-        <w:t xml:space="preserve">Entity extraction can be done using Models (BERT, </w:t>
-      </w:r>
-      <w:proofErr w:type="spellStart"/>
-      <w:r>
-        <w:rPr>
-          <w:lang w:val="en-US"/>
-        </w:rPr>
-        <w:t>RoBERTa</w:t>
-      </w:r>
-      <w:proofErr w:type="spellEnd"/>
-      <w:r>
-        <w:rPr>
-          <w:lang w:val="en-US"/>
-        </w:rPr>
-        <w:t xml:space="preserve"> etc.). For relationship </w:t>
-      </w:r>
-      <w:proofErr w:type="gramStart"/>
-      <w:r>
-        <w:rPr>
-          <w:lang w:val="en-US"/>
-        </w:rPr>
-        <w:t>identification ,</w:t>
-      </w:r>
-      <w:proofErr w:type="gramEnd"/>
-      <w:r>
-        <w:rPr>
-          <w:lang w:val="en-US"/>
-        </w:rPr>
-        <w:t xml:space="preserve"> we can use spacy library for dependency parsing.</w:t>
+        <w:t>Entity extraction can be done using Models (BERT, RoBERTa etc.). For relationship identification , we can use spacy library for dependency parsing.</w:t>
       </w:r>
       <w:r>
         <w:rPr>
@@ -527,21 +483,7 @@
         <w:rPr>
           <w:rStyle w:val="selectable-text1"/>
         </w:rPr>
-        <w:t xml:space="preserve">Dependency parsing can be a useful technique for relationship identification because it provides information about the syntactic dependencies between words in a sentence. By </w:t>
-      </w:r>
-      <w:proofErr w:type="spellStart"/>
-      <w:r>
-        <w:rPr>
-          <w:rStyle w:val="selectable-text1"/>
-        </w:rPr>
-        <w:t>analyzing</w:t>
-      </w:r>
-      <w:proofErr w:type="spellEnd"/>
-      <w:r>
-        <w:rPr>
-          <w:rStyle w:val="selectable-text1"/>
-        </w:rPr>
-        <w:t xml:space="preserve"> the dependency parse tree, you can extract information about how words are related to each other in terms of their roles and functions in the sentence.</w:t>
+        <w:t>Dependency parsing can be a useful technique for relationship identification because it provides information about the syntactic dependencies between words in a sentence. By analyzing the dependency parse tree, you can extract information about how words are related to each other in terms of their roles and functions in the sentence.</w:t>
       </w:r>
       <w:r>
         <w:t xml:space="preserve"> </w:t>
@@ -555,12 +497,9 @@
           <w:lang w:eastAsia="en-US"/>
           <w14:ligatures w14:val="standardContextual"/>
         </w:rPr>
-        <w:t>By using dependency parsing, you can capture the grammatical structure of the sentence and identify patterns that indicate relationships between entities</w:t>
-      </w:r>
-    </w:p>
-    <w:p>
-      <w:pPr>
-        <w:pStyle w:val="selectable-text"/>
+        <w:t xml:space="preserve">By using dependency </w:t>
+      </w:r>
+      <w:r>
         <w:rPr>
           <w:rFonts w:asciiTheme="minorHAnsi" w:eastAsiaTheme="minorHAnsi" w:hAnsiTheme="minorHAnsi" w:cstheme="minorBidi"/>
           <w:kern w:val="2"/>
@@ -569,8 +508,13 @@
           <w:lang w:eastAsia="en-US"/>
           <w14:ligatures w14:val="standardContextual"/>
         </w:rPr>
-      </w:pPr>
-      <w:r>
+        <w:lastRenderedPageBreak/>
+        <w:t>parsing, you can capture the grammatical structure of the sentence and identify patterns that indicate relationships between entities</w:t>
+      </w:r>
+    </w:p>
+    <w:p>
+      <w:pPr>
+        <w:pStyle w:val="selectable-text"/>
         <w:rPr>
           <w:rFonts w:asciiTheme="minorHAnsi" w:eastAsiaTheme="minorHAnsi" w:hAnsiTheme="minorHAnsi" w:cstheme="minorBidi"/>
           <w:kern w:val="2"/>
@@ -579,13 +523,8 @@
           <w:lang w:eastAsia="en-US"/>
           <w14:ligatures w14:val="standardContextual"/>
         </w:rPr>
-        <w:lastRenderedPageBreak/>
-        <w:t>How attention Masking works:</w:t>
-      </w:r>
-    </w:p>
-    <w:p>
-      <w:pPr>
-        <w:pStyle w:val="selectable-text"/>
+      </w:pPr>
+      <w:r>
         <w:rPr>
           <w:rFonts w:asciiTheme="minorHAnsi" w:eastAsiaTheme="minorHAnsi" w:hAnsiTheme="minorHAnsi" w:cstheme="minorBidi"/>
           <w:kern w:val="2"/>
@@ -594,11 +533,26 @@
           <w:lang w:eastAsia="en-US"/>
           <w14:ligatures w14:val="standardContextual"/>
         </w:rPr>
-      </w:pPr>
-    </w:p>
-    <w:p>
-      <w:pPr>
-        <w:pStyle w:val="selectable-text"/>
+        <w:t>How attention Masking works:</w:t>
+      </w:r>
+      <w:r>
+        <w:t xml:space="preserve"> </w:t>
+      </w:r>
+      <w:hyperlink r:id="rId11" w:history="1">
+        <w:r>
+          <w:rPr>
+            <w:rStyle w:val="Hyperlink"/>
+            <w:rFonts w:asciiTheme="minorHAnsi" w:eastAsiaTheme="minorHAnsi" w:hAnsiTheme="minorHAnsi" w:cstheme="minorBidi"/>
+            <w:kern w:val="2"/>
+            <w:sz w:val="22"/>
+            <w:szCs w:val="22"/>
+            <w:lang w:eastAsia="en-US"/>
+            <w14:ligatures w14:val="standardContextual"/>
+          </w:rPr>
+          <w:t>https://medium.com/analytics-vidhya/masking-in-transformers-self-attention-mechanism-bad3c9ec235c</w:t>
+        </w:r>
+      </w:hyperlink>
+      <w:r>
         <w:rPr>
           <w:rFonts w:asciiTheme="minorHAnsi" w:eastAsiaTheme="minorHAnsi" w:hAnsiTheme="minorHAnsi" w:cstheme="minorBidi"/>
           <w:kern w:val="2"/>
@@ -607,8 +561,22 @@
           <w:lang w:eastAsia="en-US"/>
           <w14:ligatures w14:val="standardContextual"/>
         </w:rPr>
-      </w:pPr>
-      <w:hyperlink r:id="rId11" w:history="1">
+        <w:t xml:space="preserve"> </w:t>
+      </w:r>
+    </w:p>
+    <w:p>
+      <w:pPr>
+        <w:pStyle w:val="selectable-text"/>
+        <w:rPr>
+          <w:rFonts w:asciiTheme="minorHAnsi" w:eastAsiaTheme="minorHAnsi" w:hAnsiTheme="minorHAnsi" w:cstheme="minorBidi"/>
+          <w:kern w:val="2"/>
+          <w:sz w:val="22"/>
+          <w:szCs w:val="22"/>
+          <w:lang w:eastAsia="en-US"/>
+          <w14:ligatures w14:val="standardContextual"/>
+        </w:rPr>
+      </w:pPr>
+      <w:hyperlink r:id="rId12" w:history="1">
         <w:r>
           <w:rPr>
             <w:rStyle w:val="Hyperlink"/>
@@ -631,10 +599,12 @@
           <w:lang w:eastAsia="en-US"/>
           <w14:ligatures w14:val="standardContextual"/>
         </w:rPr>
-        <w:t xml:space="preserve"> (</w:t>
-      </w:r>
-      <w:proofErr w:type="spellStart"/>
-      <w:r>
+        <w:t xml:space="preserve"> (bert fine tuned model for entity extraction task)</w:t>
+      </w:r>
+    </w:p>
+    <w:p>
+      <w:pPr>
+        <w:pStyle w:val="selectable-text"/>
         <w:rPr>
           <w:rFonts w:asciiTheme="minorHAnsi" w:eastAsiaTheme="minorHAnsi" w:hAnsiTheme="minorHAnsi" w:cstheme="minorBidi"/>
           <w:kern w:val="2"/>
@@ -643,58 +613,8 @@
           <w:lang w:eastAsia="en-US"/>
           <w14:ligatures w14:val="standardContextual"/>
         </w:rPr>
-        <w:t>bert</w:t>
-      </w:r>
-      <w:proofErr w:type="spellEnd"/>
-      <w:r>
-        <w:rPr>
-          <w:rFonts w:asciiTheme="minorHAnsi" w:eastAsiaTheme="minorHAnsi" w:hAnsiTheme="minorHAnsi" w:cstheme="minorBidi"/>
-          <w:kern w:val="2"/>
-          <w:sz w:val="22"/>
-          <w:szCs w:val="22"/>
-          <w:lang w:eastAsia="en-US"/>
-          <w14:ligatures w14:val="standardContextual"/>
-        </w:rPr>
-        <w:t xml:space="preserve"> </w:t>
-      </w:r>
-      <w:proofErr w:type="spellStart"/>
-      <w:r>
-        <w:rPr>
-          <w:rFonts w:asciiTheme="minorHAnsi" w:eastAsiaTheme="minorHAnsi" w:hAnsiTheme="minorHAnsi" w:cstheme="minorBidi"/>
-          <w:kern w:val="2"/>
-          <w:sz w:val="22"/>
-          <w:szCs w:val="22"/>
-          <w:lang w:eastAsia="en-US"/>
-          <w14:ligatures w14:val="standardContextual"/>
-        </w:rPr>
-        <w:t>fine tuned</w:t>
-      </w:r>
-      <w:proofErr w:type="spellEnd"/>
-      <w:r>
-        <w:rPr>
-          <w:rFonts w:asciiTheme="minorHAnsi" w:eastAsiaTheme="minorHAnsi" w:hAnsiTheme="minorHAnsi" w:cstheme="minorBidi"/>
-          <w:kern w:val="2"/>
-          <w:sz w:val="22"/>
-          <w:szCs w:val="22"/>
-          <w:lang w:eastAsia="en-US"/>
-          <w14:ligatures w14:val="standardContextual"/>
-        </w:rPr>
-        <w:t xml:space="preserve"> model for entity extraction task)</w:t>
-      </w:r>
-    </w:p>
-    <w:p>
-      <w:pPr>
-        <w:pStyle w:val="selectable-text"/>
-        <w:rPr>
-          <w:rFonts w:asciiTheme="minorHAnsi" w:eastAsiaTheme="minorHAnsi" w:hAnsiTheme="minorHAnsi" w:cstheme="minorBidi"/>
-          <w:kern w:val="2"/>
-          <w:sz w:val="22"/>
-          <w:szCs w:val="22"/>
-          <w:lang w:eastAsia="en-US"/>
-          <w14:ligatures w14:val="standardContextual"/>
-        </w:rPr>
-      </w:pPr>
-      <w:hyperlink r:id="rId12" w:history="1">
+      </w:pPr>
+      <w:hyperlink r:id="rId13" w:history="1">
         <w:r>
           <w:rPr>
             <w:rStyle w:val="Hyperlink"/>
@@ -717,10 +637,12 @@
           <w:lang w:eastAsia="en-US"/>
           <w14:ligatures w14:val="standardContextual"/>
         </w:rPr>
-        <w:t xml:space="preserve"> (NER -RE technique amazing </w:t>
-      </w:r>
-      <w:proofErr w:type="spellStart"/>
-      <w:r>
+        <w:t xml:space="preserve"> (NER -RE technique amazing github repo by Sujit Das)</w:t>
+      </w:r>
+    </w:p>
+    <w:p>
+      <w:pPr>
+        <w:pStyle w:val="selectable-text"/>
         <w:rPr>
           <w:rFonts w:asciiTheme="minorHAnsi" w:eastAsiaTheme="minorHAnsi" w:hAnsiTheme="minorHAnsi" w:cstheme="minorBidi"/>
           <w:kern w:val="2"/>
@@ -729,9 +651,7 @@
           <w:lang w:eastAsia="en-US"/>
           <w14:ligatures w14:val="standardContextual"/>
         </w:rPr>
-        <w:t>github</w:t>
-      </w:r>
-      <w:proofErr w:type="spellEnd"/>
+      </w:pPr>
       <w:r>
         <w:rPr>
           <w:rFonts w:asciiTheme="minorHAnsi" w:eastAsiaTheme="minorHAnsi" w:hAnsiTheme="minorHAnsi" w:cstheme="minorBidi"/>
@@ -741,57 +661,9 @@
           <w:lang w:eastAsia="en-US"/>
           <w14:ligatures w14:val="standardContextual"/>
         </w:rPr>
-        <w:t xml:space="preserve"> repo by Sujit Das)</w:t>
-      </w:r>
-    </w:p>
-    <w:p>
-      <w:pPr>
-        <w:pStyle w:val="selectable-text"/>
-        <w:rPr>
-          <w:rFonts w:asciiTheme="minorHAnsi" w:eastAsiaTheme="minorHAnsi" w:hAnsiTheme="minorHAnsi" w:cstheme="minorBidi"/>
-          <w:kern w:val="2"/>
-          <w:sz w:val="22"/>
-          <w:szCs w:val="22"/>
-          <w:lang w:eastAsia="en-US"/>
-          <w14:ligatures w14:val="standardContextual"/>
-        </w:rPr>
-      </w:pPr>
-      <w:r>
-        <w:rPr>
-          <w:rFonts w:asciiTheme="minorHAnsi" w:eastAsiaTheme="minorHAnsi" w:hAnsiTheme="minorHAnsi" w:cstheme="minorBidi"/>
-          <w:kern w:val="2"/>
-          <w:sz w:val="22"/>
-          <w:szCs w:val="22"/>
-          <w:lang w:eastAsia="en-US"/>
-          <w14:ligatures w14:val="standardContextual"/>
-        </w:rPr>
-        <w:t xml:space="preserve">All </w:t>
-      </w:r>
-      <w:proofErr w:type="gramStart"/>
-      <w:r>
-        <w:rPr>
-          <w:rFonts w:asciiTheme="minorHAnsi" w:eastAsiaTheme="minorHAnsi" w:hAnsiTheme="minorHAnsi" w:cstheme="minorBidi"/>
-          <w:kern w:val="2"/>
-          <w:sz w:val="22"/>
-          <w:szCs w:val="22"/>
-          <w:lang w:eastAsia="en-US"/>
-          <w14:ligatures w14:val="standardContextual"/>
-        </w:rPr>
-        <w:t>fine tuned</w:t>
-      </w:r>
-      <w:proofErr w:type="gramEnd"/>
-      <w:r>
-        <w:rPr>
-          <w:rFonts w:asciiTheme="minorHAnsi" w:eastAsiaTheme="minorHAnsi" w:hAnsiTheme="minorHAnsi" w:cstheme="minorBidi"/>
-          <w:kern w:val="2"/>
-          <w:sz w:val="22"/>
-          <w:szCs w:val="22"/>
-          <w:lang w:eastAsia="en-US"/>
-          <w14:ligatures w14:val="standardContextual"/>
-        </w:rPr>
-        <w:t xml:space="preserve"> NER models for different task available here on hugging face: </w:t>
-      </w:r>
-      <w:hyperlink r:id="rId13" w:history="1">
+        <w:t xml:space="preserve">All fine tuned NER models for different task available here on hugging face: </w:t>
+      </w:r>
+      <w:hyperlink r:id="rId14" w:history="1">
         <w:r>
           <w:rPr>
             <w:rStyle w:val="Hyperlink"/>
@@ -829,7 +701,7 @@
         </w:rPr>
         <w:t xml:space="preserve">Relation extraction task methods (Article): </w:t>
       </w:r>
-      <w:hyperlink r:id="rId14" w:history="1">
+      <w:hyperlink r:id="rId15" w:history="1">
         <w:r>
           <w:rPr>
             <w:rStyle w:val="Hyperlink"/>
@@ -857,7 +729,7 @@
         </w:rPr>
         <w:t xml:space="preserve">RE tutorials 1: </w:t>
       </w:r>
-      <w:hyperlink r:id="rId15" w:history="1">
+      <w:hyperlink r:id="rId16" w:history="1">
         <w:r>
           <w:rPr>
             <w:rStyle w:val="Hyperlink"/>
@@ -878,7 +750,7 @@
         </w:rPr>
         <w:br/>
       </w:r>
-      <w:hyperlink r:id="rId16" w:history="1">
+      <w:hyperlink r:id="rId17" w:history="1">
         <w:r>
           <w:rPr>
             <w:rStyle w:val="Hyperlink"/>
@@ -912,7 +784,7 @@
         </w:rPr>
         <w:br/>
       </w:r>
-      <w:hyperlink r:id="rId17" w:history="1">
+      <w:hyperlink r:id="rId18" w:history="1">
         <w:r>
           <w:rPr>
             <w:rStyle w:val="Hyperlink"/>
@@ -934,7 +806,7 @@
         <w:br/>
         <w:t xml:space="preserve">code repositories: </w:t>
       </w:r>
-      <w:hyperlink r:id="rId18" w:history="1">
+      <w:hyperlink r:id="rId19" w:history="1">
         <w:r>
           <w:rPr>
             <w:rStyle w:val="Hyperlink"/>
@@ -966,48 +838,36 @@
         <w:rPr>
           <w:lang w:val="en-US"/>
         </w:rPr>
-        <w:t xml:space="preserve">Spacy English models for entity and relation </w:t>
-      </w:r>
-      <w:proofErr w:type="gramStart"/>
-      <w:r>
-        <w:rPr>
-          <w:lang w:val="en-US"/>
-        </w:rPr>
-        <w:t>extraction :</w:t>
-      </w:r>
-      <w:proofErr w:type="gramEnd"/>
-      <w:r>
-        <w:rPr>
-          <w:lang w:val="en-US"/>
-        </w:rPr>
+        <w:t>Spacy English models for entity and relation extraction</w:t>
+      </w:r>
+      <w:r>
+        <w:rPr>
+          <w:lang w:val="en-US"/>
+        </w:rPr>
+        <w:t xml:space="preserve"> transformer based :</w:t>
+      </w:r>
+      <w:r>
         <w:t xml:space="preserve"> </w:t>
       </w:r>
-      <w:hyperlink r:id="rId19" w:anchor="en_core_web_trf" w:history="1">
+      <w:hyperlink r:id="rId20" w:history="1">
         <w:r>
           <w:rPr>
             <w:rStyle w:val="Hyperlink"/>
+            <w:lang w:val="en-US"/>
           </w:rPr>
-          <w:t xml:space="preserve">English · </w:t>
-        </w:r>
-        <w:proofErr w:type="spellStart"/>
-        <w:r>
-          <w:rPr>
-            <w:rStyle w:val="Hyperlink"/>
-          </w:rPr>
-          <w:t>spaCy</w:t>
-        </w:r>
-        <w:proofErr w:type="spellEnd"/>
-        <w:r>
-          <w:rPr>
-            <w:rStyle w:val="Hyperlink"/>
-          </w:rPr>
-          <w:t xml:space="preserve"> Models Documentation</w:t>
+          <w:t>https://huggingface.co/spacy/en_core_web_trf</w:t>
         </w:r>
       </w:hyperlink>
       <w:r>
         <w:rPr>
           <w:lang w:val="en-US"/>
         </w:rPr>
+        <w:t xml:space="preserve">   </w:t>
+      </w:r>
+      <w:r>
+        <w:rPr>
+          <w:lang w:val="en-US"/>
+        </w:rPr>
         <w:br/>
         <w:t xml:space="preserve">Used coz contains more labels than other models and can be fine tuned on any other dataset for specific tasks. </w:t>
       </w:r>
@@ -1016,20 +876,7 @@
           <w:lang w:val="en-US"/>
         </w:rPr>
         <w:br/>
-      </w:r>
-      <w:proofErr w:type="spellStart"/>
-      <w:r>
-        <w:rPr>
-          <w:lang w:val="en-US"/>
-        </w:rPr>
-        <w:t>RoBERTa</w:t>
-      </w:r>
-      <w:proofErr w:type="spellEnd"/>
-      <w:r>
-        <w:rPr>
-          <w:lang w:val="en-US"/>
-        </w:rPr>
-        <w:t xml:space="preserve"> model is used here and working fine for multi sentence text corpus. Labels available: </w:t>
+        <w:t xml:space="preserve">RoBERTa model is used here and working fine for multi sentence text corpus. Labels available: </w:t>
       </w:r>
       <w:r>
         <w:rPr>
@@ -1364,29 +1211,36 @@
         </w:rPr>
         <w:t>WORK_OF_ART</w:t>
       </w:r>
-    </w:p>
-    <w:p>
-      <w:r>
-        <w:rPr>
-          <w:lang w:val="en-US"/>
-        </w:rPr>
-        <w:t xml:space="preserve">Dependency parsing papers with code </w:t>
-      </w:r>
-      <w:proofErr w:type="gramStart"/>
-      <w:r>
-        <w:rPr>
-          <w:lang w:val="en-US"/>
-        </w:rPr>
-        <w:t>link :</w:t>
-      </w:r>
-      <w:proofErr w:type="gramEnd"/>
-      <w:r>
-        <w:rPr>
-          <w:lang w:val="en-US"/>
-        </w:rPr>
-        <w:t xml:space="preserve"> </w:t>
-      </w:r>
-      <w:hyperlink r:id="rId20" w:history="1">
+      <w:r>
+        <w:rPr>
+          <w:rStyle w:val="HTMLCode"/>
+          <w:rFonts w:ascii="var(--font-code)" w:eastAsiaTheme="minorHAnsi" w:hAnsi="var(--font-code)"/>
+          <w:sz w:val="19"/>
+          <w:szCs w:val="19"/>
+          <w:bdr w:val="none" w:sz="0" w:space="0" w:color="auto" w:frame="1"/>
+        </w:rPr>
+        <w:t xml:space="preserve">. </w:t>
+      </w:r>
+      <w:r>
+        <w:rPr>
+          <w:rStyle w:val="HTMLCode"/>
+          <w:rFonts w:ascii="var(--font-code)" w:eastAsiaTheme="minorHAnsi" w:hAnsi="var(--font-code)"/>
+          <w:sz w:val="19"/>
+          <w:szCs w:val="19"/>
+          <w:bdr w:val="none" w:sz="0" w:space="0" w:color="auto" w:frame="1"/>
+        </w:rPr>
+        <w:br/>
+        <w:t>Entity extraction can be more precise with specific task using model stacking and taking advantage of fine tuned models which are required for our tasks.</w:t>
+      </w:r>
+    </w:p>
+    <w:p>
+      <w:r>
+        <w:rPr>
+          <w:lang w:val="en-US"/>
+        </w:rPr>
+        <w:t xml:space="preserve">Dependency parsing papers with code link : </w:t>
+      </w:r>
+      <w:hyperlink r:id="rId21" w:history="1">
         <w:r>
           <w:rPr>
             <w:rStyle w:val="Hyperlink"/>

</xml_diff>